<commit_message>
Fixed VS Code on Resume
</commit_message>
<xml_diff>
--- a/NBrown_Resume_2020.docx
+++ b/NBrown_Resume_2020.docx
@@ -1010,6 +1010,7 @@
                                 <w:lang w:val="en-US"/>
                               </w:rPr>
                             </w:pPr>
+                            <w:proofErr w:type="spellStart"/>
                             <w:r>
                               <w:rPr>
                                 <w:rFonts w:ascii="Arial" w:hAnsi="Arial"/>
@@ -1021,6 +1022,7 @@
                               </w:rPr>
                               <w:t>TightVNC</w:t>
                             </w:r>
+                            <w:proofErr w:type="spellEnd"/>
                           </w:p>
                           <w:p>
                             <w:pPr>
@@ -1082,16 +1084,29 @@
                                 <w:lang w:val="en-US"/>
                               </w:rPr>
                             </w:pPr>
-                            <w:r>
-                              <w:rPr>
-                                <w:rFonts w:ascii="Arial" w:hAnsi="Arial"/>
-                                <w:color w:val="FFFFFF" w:themeColor="background1"/>
-                                <w:spacing w:val="-18"/>
-                                <w:sz w:val="24"/>
-                                <w:szCs w:val="24"/>
-                                <w:lang w:val="en-US"/>
-                              </w:rPr>
-                              <w:t>Macrium Reflect 7</w:t>
+                            <w:proofErr w:type="spellStart"/>
+                            <w:r>
+                              <w:rPr>
+                                <w:rFonts w:ascii="Arial" w:hAnsi="Arial"/>
+                                <w:color w:val="FFFFFF" w:themeColor="background1"/>
+                                <w:spacing w:val="-18"/>
+                                <w:sz w:val="24"/>
+                                <w:szCs w:val="24"/>
+                                <w:lang w:val="en-US"/>
+                              </w:rPr>
+                              <w:t>Macrium</w:t>
+                            </w:r>
+                            <w:proofErr w:type="spellEnd"/>
+                            <w:r>
+                              <w:rPr>
+                                <w:rFonts w:ascii="Arial" w:hAnsi="Arial"/>
+                                <w:color w:val="FFFFFF" w:themeColor="background1"/>
+                                <w:spacing w:val="-18"/>
+                                <w:sz w:val="24"/>
+                                <w:szCs w:val="24"/>
+                                <w:lang w:val="en-US"/>
+                              </w:rPr>
+                              <w:t xml:space="preserve"> Reflect 7</w:t>
                             </w:r>
                           </w:p>
                           <w:p>
@@ -1115,7 +1130,18 @@
                                 <w:szCs w:val="24"/>
                                 <w:lang w:val="en-US"/>
                               </w:rPr>
-                              <w:t>MS Code</w:t>
+                              <w:t>V</w:t>
+                            </w:r>
+                            <w:r>
+                              <w:rPr>
+                                <w:rFonts w:ascii="Arial" w:hAnsi="Arial"/>
+                                <w:color w:val="FFFFFF" w:themeColor="background1"/>
+                                <w:spacing w:val="-18"/>
+                                <w:sz w:val="24"/>
+                                <w:szCs w:val="24"/>
+                                <w:lang w:val="en-US"/>
+                              </w:rPr>
+                              <w:t>S Code</w:t>
                             </w:r>
                           </w:p>
                           <w:p>
@@ -2317,6 +2343,7 @@
                           <w:lang w:val="en-US"/>
                         </w:rPr>
                       </w:pPr>
+                      <w:proofErr w:type="spellStart"/>
                       <w:r>
                         <w:rPr>
                           <w:rFonts w:ascii="Arial" w:hAnsi="Arial"/>
@@ -2328,6 +2355,7 @@
                         </w:rPr>
                         <w:t>TightVNC</w:t>
                       </w:r>
+                      <w:proofErr w:type="spellEnd"/>
                     </w:p>
                     <w:p>
                       <w:pPr>
@@ -2389,16 +2417,29 @@
                           <w:lang w:val="en-US"/>
                         </w:rPr>
                       </w:pPr>
-                      <w:r>
-                        <w:rPr>
-                          <w:rFonts w:ascii="Arial" w:hAnsi="Arial"/>
-                          <w:color w:val="FFFFFF" w:themeColor="background1"/>
-                          <w:spacing w:val="-18"/>
-                          <w:sz w:val="24"/>
-                          <w:szCs w:val="24"/>
-                          <w:lang w:val="en-US"/>
-                        </w:rPr>
-                        <w:t>Macrium Reflect 7</w:t>
+                      <w:proofErr w:type="spellStart"/>
+                      <w:r>
+                        <w:rPr>
+                          <w:rFonts w:ascii="Arial" w:hAnsi="Arial"/>
+                          <w:color w:val="FFFFFF" w:themeColor="background1"/>
+                          <w:spacing w:val="-18"/>
+                          <w:sz w:val="24"/>
+                          <w:szCs w:val="24"/>
+                          <w:lang w:val="en-US"/>
+                        </w:rPr>
+                        <w:t>Macrium</w:t>
+                      </w:r>
+                      <w:proofErr w:type="spellEnd"/>
+                      <w:r>
+                        <w:rPr>
+                          <w:rFonts w:ascii="Arial" w:hAnsi="Arial"/>
+                          <w:color w:val="FFFFFF" w:themeColor="background1"/>
+                          <w:spacing w:val="-18"/>
+                          <w:sz w:val="24"/>
+                          <w:szCs w:val="24"/>
+                          <w:lang w:val="en-US"/>
+                        </w:rPr>
+                        <w:t xml:space="preserve"> Reflect 7</w:t>
                       </w:r>
                     </w:p>
                     <w:p>
@@ -2422,7 +2463,18 @@
                           <w:szCs w:val="24"/>
                           <w:lang w:val="en-US"/>
                         </w:rPr>
-                        <w:t>MS Code</w:t>
+                        <w:t>V</w:t>
+                      </w:r>
+                      <w:r>
+                        <w:rPr>
+                          <w:rFonts w:ascii="Arial" w:hAnsi="Arial"/>
+                          <w:color w:val="FFFFFF" w:themeColor="background1"/>
+                          <w:spacing w:val="-18"/>
+                          <w:sz w:val="24"/>
+                          <w:szCs w:val="24"/>
+                          <w:lang w:val="en-US"/>
+                        </w:rPr>
+                        <w:t>S Code</w:t>
                       </w:r>
                     </w:p>
                     <w:p>

</xml_diff>